<commit_message>
Erweiterung Tickets + Konzepte
</commit_message>
<xml_diff>
--- a/Tickets/1000/Charaktersystem-Konzept.docx
+++ b/Tickets/1000/Charaktersystem-Konzept.docx
@@ -186,15 +186,31 @@
           <w:sz w:val="24"/>
           <w:szCs w:val="24"/>
         </w:rPr>
-        <w:t>Stärke      -Idee: Intelligenz</w:t>
-      </w:r>
-      <w:r>
-        <w:rPr>
-          <w:b/>
-          <w:sz w:val="24"/>
-          <w:szCs w:val="24"/>
-        </w:rPr>
-        <w:t xml:space="preserve">    -</w:t>
+        <w:t xml:space="preserve">Stärke      </w:t>
+      </w:r>
+      <w:r>
+        <w:rPr>
+          <w:b/>
+          <w:sz w:val="24"/>
+          <w:szCs w:val="24"/>
+        </w:rPr>
+        <w:t>?</w:t>
+      </w:r>
+      <w:r>
+        <w:rPr>
+          <w:b/>
+          <w:sz w:val="24"/>
+          <w:szCs w:val="24"/>
+        </w:rPr>
+        <w:t>-Idee: Intelligenz</w:t>
+      </w:r>
+      <w:r>
+        <w:rPr>
+          <w:b/>
+          <w:sz w:val="24"/>
+          <w:szCs w:val="24"/>
+        </w:rPr>
+        <w:t>?</w:t>
       </w:r>
     </w:p>
     <w:p>
@@ -223,6 +239,34 @@
           <w:szCs w:val="24"/>
         </w:rPr>
         <w:t>(Komplex) 6. Bei der Erstellung werden Parameter erfasst wie: !Geschlecht wichtig für die Texte!, eine Auswahl aus Erscheinungen, Auftreten, grundlegende Charakterzüge  (Komplex)</w:t>
+      </w:r>
+    </w:p>
+    <w:p>
+      <w:pPr>
+        <w:spacing w:after="0"/>
+        <w:rPr>
+          <w:b/>
+          <w:sz w:val="24"/>
+          <w:szCs w:val="24"/>
+        </w:rPr>
+      </w:pPr>
+    </w:p>
+    <w:p>
+      <w:pPr>
+        <w:spacing w:after="0"/>
+        <w:rPr>
+          <w:b/>
+          <w:sz w:val="24"/>
+          <w:szCs w:val="24"/>
+        </w:rPr>
+      </w:pPr>
+      <w:r>
+        <w:rPr>
+          <w:b/>
+          <w:sz w:val="24"/>
+          <w:szCs w:val="24"/>
+        </w:rPr>
+        <w:t xml:space="preserve">7. Im Hauptmenü soll sofort ersichtlich sein, welcher Charakter gerade ausgewählt ist. Genaues Layout-Aussehen ist noch unklar. </w:t>
       </w:r>
     </w:p>
     <w:p>

</xml_diff>